<commit_message>
Implement Stage E analysis questions (Q1, Q3, Q4)
</commit_message>
<xml_diff>
--- a/README.docx
+++ b/README.docx
@@ -320,11 +320,9 @@
         </w:rPr>
         <w:t xml:space="preserve"> </w:t>
       </w:r>
-      <w:proofErr w:type="spellStart"/>
       <w:r>
         <w:t>DuckDB</w:t>
       </w:r>
-      <w:proofErr w:type="spellEnd"/>
       <w:r>
         <w:rPr>
           <w:rFonts w:cs="Arial"/>
@@ -360,11 +358,9 @@
         </w:rPr>
         <w:t xml:space="preserve"> </w:t>
       </w:r>
-      <w:proofErr w:type="spellStart"/>
       <w:r>
         <w:t>DuckLake</w:t>
       </w:r>
-      <w:proofErr w:type="spellEnd"/>
       <w:r>
         <w:rPr>
           <w:rFonts w:cs="Arial"/>
@@ -1164,7 +1160,6 @@
         </w:rPr>
         <w:t xml:space="preserve"> </w:t>
       </w:r>
-      <w:proofErr w:type="spellStart"/>
       <w:r>
         <w:rPr>
           <w:rFonts w:cs="Arial" w:hint="cs"/>
@@ -1172,7 +1167,6 @@
         </w:rPr>
         <w:t>הפייתון</w:t>
       </w:r>
-      <w:proofErr w:type="spellEnd"/>
       <w:r>
         <w:rPr>
           <w:rFonts w:cs="Arial"/>
@@ -1262,11 +1256,9 @@
         </w:rPr>
         <w:t xml:space="preserve">תיקייה </w:t>
       </w:r>
-      <w:proofErr w:type="spellStart"/>
       <w:r>
         <w:t>submission_ducklake</w:t>
       </w:r>
-      <w:proofErr w:type="spellEnd"/>
       <w:r>
         <w:rPr>
           <w:rFonts w:hint="cs"/>
@@ -1283,11 +1275,9 @@
           <w:numId w:val="2"/>
         </w:numPr>
       </w:pPr>
-      <w:proofErr w:type="spellStart"/>
       <w:r>
         <w:t>my_ducklake.ducklake</w:t>
       </w:r>
-      <w:proofErr w:type="spellEnd"/>
       <w:r>
         <w:rPr>
           <w:rFonts w:cs="Arial"/>
@@ -1375,11 +1365,9 @@
         </w:rPr>
         <w:t>-</w:t>
       </w:r>
-      <w:proofErr w:type="spellStart"/>
       <w:r>
         <w:t>DuckLake</w:t>
       </w:r>
-      <w:proofErr w:type="spellEnd"/>
       <w:r>
         <w:rPr>
           <w:rFonts w:cs="Arial"/>
@@ -1396,11 +1384,9 @@
           <w:numId w:val="2"/>
         </w:numPr>
       </w:pPr>
-      <w:proofErr w:type="spellStart"/>
       <w:r>
         <w:t>my_ducklake.ducklake.files</w:t>
       </w:r>
-      <w:proofErr w:type="spellEnd"/>
       <w:r>
         <w:rPr>
           <w:rFonts w:cs="Arial"/>
@@ -3037,11 +3023,9 @@
         </w:rPr>
         <w:t xml:space="preserve"> </w:t>
       </w:r>
-      <w:proofErr w:type="spellStart"/>
       <w:r>
         <w:t>duckdb</w:t>
       </w:r>
-      <w:proofErr w:type="spellEnd"/>
       <w:r>
         <w:rPr>
           <w:rFonts w:cs="Arial"/>
@@ -3063,11 +3047,9 @@
         </w:rPr>
         <w:t>-</w:t>
       </w:r>
-      <w:proofErr w:type="spellStart"/>
       <w:r>
         <w:t>sqlglot</w:t>
       </w:r>
-      <w:proofErr w:type="spellEnd"/>
       <w:r>
         <w:rPr>
           <w:rFonts w:cs="Arial"/>
@@ -3248,13 +3230,8 @@
         </w:rPr>
         <w:t xml:space="preserve"> </w:t>
       </w:r>
-      <w:proofErr w:type="spellStart"/>
-      <w:r>
-        <w:t>favorita</w:t>
-      </w:r>
-      <w:proofErr w:type="spellEnd"/>
-      <w:r>
-        <w:t>-grocery-sales-forecasting</w:t>
+      <w:r>
+        <w:t>favorita-grocery-sales-forecasting</w:t>
       </w:r>
       <w:r>
         <w:rPr>
@@ -4005,14 +3982,12 @@
         </w:rPr>
         <w:t xml:space="preserve"> </w:t>
       </w:r>
-      <w:proofErr w:type="spellStart"/>
       <w:r>
         <w:rPr>
           <w:rFonts w:cs="Arial"/>
         </w:rPr>
         <w:t>DuckDB</w:t>
       </w:r>
-      <w:proofErr w:type="spellEnd"/>
       <w:r>
         <w:rPr>
           <w:rFonts w:cs="Arial"/>
@@ -4111,14 +4086,12 @@
         </w:rPr>
         <w:t xml:space="preserve"> (</w:t>
       </w:r>
-      <w:proofErr w:type="spellStart"/>
       <w:r>
         <w:rPr>
           <w:rFonts w:cs="Arial"/>
         </w:rPr>
         <w:t>my_ducklake.ducklake</w:t>
       </w:r>
-      <w:proofErr w:type="spellEnd"/>
       <w:r>
         <w:rPr>
           <w:rFonts w:cs="Arial"/>
@@ -4365,7 +4338,6 @@
         </w:rPr>
         <w:t xml:space="preserve"> </w:t>
       </w:r>
-      <w:proofErr w:type="spellStart"/>
       <w:r>
         <w:rPr>
           <w:rFonts w:cs="Arial" w:hint="cs"/>
@@ -4373,7 +4345,6 @@
         </w:rPr>
         <w:t>הפייתון</w:t>
       </w:r>
-      <w:proofErr w:type="spellEnd"/>
       <w:r>
         <w:rPr>
           <w:rFonts w:cs="Arial"/>
@@ -4898,6 +4869,38 @@
         </w:numPr>
       </w:pPr>
       <w:r>
+        <w:t>requirements.txt</w:t>
+      </w:r>
+      <w:r>
+        <w:rPr>
+          <w:rFonts w:hint="cs"/>
+          <w:rtl/>
+        </w:rPr>
+        <w:t>: ק</w:t>
+      </w:r>
+      <w:r>
+        <w:rPr>
+          <w:rtl/>
+        </w:rPr>
+        <w:t>ובץ המפרט את חבילות הפייתון הנדרשות להרצת הפרויקט</w:t>
+      </w:r>
+      <w:r>
+        <w:rPr>
+          <w:rFonts w:hint="cs"/>
+          <w:rtl/>
+        </w:rPr>
+        <w:t>.</w:t>
+      </w:r>
+    </w:p>
+    <w:p>
+      <w:pPr>
+        <w:pStyle w:val="a9"/>
+        <w:numPr>
+          <w:ilvl w:val="0"/>
+          <w:numId w:val="7"/>
+        </w:numPr>
+      </w:pPr>
+      <w:r>
         <w:t>README.</w:t>
       </w:r>
       <w:r>
@@ -5189,14 +5192,12 @@
         </w:rPr>
         <w:t xml:space="preserve"> </w:t>
       </w:r>
-      <w:proofErr w:type="spellStart"/>
       <w:r>
         <w:rPr>
           <w:rFonts w:cs="Arial"/>
         </w:rPr>
         <w:t>DuckDB</w:t>
       </w:r>
-      <w:proofErr w:type="spellEnd"/>
       <w:r>
         <w:rPr>
           <w:rFonts w:cs="Arial"/>
@@ -5446,11 +5447,9 @@
         </w:rPr>
         <w:t>-</w:t>
       </w:r>
-      <w:proofErr w:type="spellStart"/>
       <w:r>
         <w:t>parquet_metadata</w:t>
       </w:r>
-      <w:proofErr w:type="spellEnd"/>
       <w:r>
         <w:rPr>
           <w:rFonts w:cs="Arial"/>
@@ -5590,13 +5589,8 @@
         <w:t>-</w:t>
       </w:r>
       <w:r>
-        <w:t xml:space="preserve">PRAGMA </w:t>
-      </w:r>
-      <w:proofErr w:type="spellStart"/>
-      <w:r>
-        <w:t>table_info</w:t>
-      </w:r>
-      <w:proofErr w:type="spellEnd"/>
+        <w:t>PRAGMA table_info</w:t>
+      </w:r>
       <w:r>
         <w:rPr>
           <w:rFonts w:cs="Arial"/>
@@ -5781,42 +5775,12 @@
         </w:rPr>
         <w:t xml:space="preserve"> (</w:t>
       </w:r>
-      <w:proofErr w:type="spellStart"/>
-      <w:r>
-        <w:rPr>
-          <w:rFonts w:cs="Arial"/>
-        </w:rPr>
-        <w:t>analyze_nulls</w:t>
-      </w:r>
-      <w:proofErr w:type="spellEnd"/>
-      <w:r>
-        <w:rPr>
-          <w:rFonts w:cs="Arial"/>
-        </w:rPr>
-        <w:t xml:space="preserve">, </w:t>
-      </w:r>
-      <w:proofErr w:type="spellStart"/>
-      <w:r>
-        <w:rPr>
-          <w:rFonts w:cs="Arial"/>
-        </w:rPr>
-        <w:t>analyze_files</w:t>
-      </w:r>
-      <w:proofErr w:type="spellEnd"/>
-      <w:r>
-        <w:rPr>
-          <w:rFonts w:cs="Arial"/>
-        </w:rPr>
-        <w:t xml:space="preserve">, </w:t>
-      </w:r>
-      <w:proofErr w:type="spellStart"/>
-      <w:r>
-        <w:rPr>
-          <w:rFonts w:cs="Arial"/>
-        </w:rPr>
-        <w:t>analyze_schema</w:t>
-      </w:r>
-      <w:proofErr w:type="spellEnd"/>
+      <w:r>
+        <w:rPr>
+          <w:rFonts w:cs="Arial"/>
+        </w:rPr>
+        <w:t>analyze_nulls, analyze_files, analyze_schema</w:t>
+      </w:r>
       <w:r>
         <w:rPr>
           <w:rFonts w:cs="Arial"/>
@@ -6699,7 +6663,6 @@
         </w:rPr>
         <w:t xml:space="preserve"> </w:t>
       </w:r>
-      <w:proofErr w:type="spellStart"/>
       <w:r>
         <w:rPr>
           <w:rFonts w:cs="Arial" w:hint="cs"/>
@@ -6707,7 +6670,6 @@
         </w:rPr>
         <w:t>בפייתון</w:t>
       </w:r>
-      <w:proofErr w:type="spellEnd"/>
       <w:r>
         <w:rPr>
           <w:rFonts w:cs="Arial"/>
@@ -6729,19 +6691,9 @@
         </w:rPr>
         <w:t xml:space="preserve"> </w:t>
       </w:r>
-      <w:proofErr w:type="spellStart"/>
-      <w:r>
-        <w:t>analyze_files</w:t>
-      </w:r>
-      <w:proofErr w:type="spellEnd"/>
-      <w:r>
-        <w:t xml:space="preserve">, </w:t>
-      </w:r>
-      <w:proofErr w:type="spellStart"/>
-      <w:r>
-        <w:t>analyze_averages</w:t>
-      </w:r>
-      <w:proofErr w:type="spellEnd"/>
+      <w:r>
+        <w:t>analyze_files, analyze_averages</w:t>
+      </w:r>
       <w:r>
         <w:rPr>
           <w:rFonts w:cs="Arial"/>
@@ -8114,7 +8066,6 @@
         </w:rPr>
         <w:t xml:space="preserve"> </w:t>
       </w:r>
-      <w:proofErr w:type="spellStart"/>
       <w:r>
         <w:rPr>
           <w:rFonts w:cs="Arial" w:hint="cs"/>
@@ -8122,7 +8073,6 @@
         </w:rPr>
         <w:t>פייתון</w:t>
       </w:r>
-      <w:proofErr w:type="spellEnd"/>
       <w:r>
         <w:rPr>
           <w:rFonts w:cs="Arial"/>
@@ -8277,7 +8227,6 @@
           <w:rFonts w:hint="cs"/>
           <w:rtl/>
         </w:rPr>
-        <w:lastRenderedPageBreak/>
         <w:t>הוראות הרצה:</w:t>
       </w:r>
     </w:p>
@@ -8583,14 +8532,12 @@
           <w:rFonts w:cs="Arial"/>
         </w:rPr>
       </w:pPr>
-      <w:proofErr w:type="spellStart"/>
       <w:r>
         <w:rPr>
           <w:rFonts w:cs="Arial"/>
         </w:rPr>
         <w:t>submission_ducklake</w:t>
       </w:r>
-      <w:proofErr w:type="spellEnd"/>
       <w:r>
         <w:rPr>
           <w:rFonts w:cs="Arial"/>
@@ -9020,7 +8967,6 @@
         </w:rPr>
         <w:t xml:space="preserve"> </w:t>
       </w:r>
-      <w:proofErr w:type="spellStart"/>
       <w:r>
         <w:rPr>
           <w:rFonts w:cs="Arial" w:hint="cs"/>
@@ -9028,7 +8974,6 @@
         </w:rPr>
         <w:t>פייתון</w:t>
       </w:r>
-      <w:proofErr w:type="spellEnd"/>
       <w:r>
         <w:rPr>
           <w:rFonts w:cs="Arial"/>
@@ -9354,7 +9299,6 @@
         </w:rPr>
         <w:t xml:space="preserve"> </w:t>
       </w:r>
-      <w:proofErr w:type="spellStart"/>
       <w:r>
         <w:rPr>
           <w:rFonts w:cs="Arial" w:hint="cs"/>
@@ -9362,7 +9306,6 @@
         </w:rPr>
         <w:t>הפייתון</w:t>
       </w:r>
-      <w:proofErr w:type="spellEnd"/>
     </w:p>
     <w:p>
       <w:pPr>
@@ -9548,7 +9491,6 @@
         </w:rPr>
         <w:t>python &lt;</w:t>
       </w:r>
-      <w:proofErr w:type="spellStart"/>
       <w:r>
         <w:rPr>
           <w:rFonts w:cs="Arial" w:hint="cs"/>
@@ -9570,21 +9512,12 @@
         </w:rPr>
         <w:t>הקובץ</w:t>
       </w:r>
-      <w:proofErr w:type="spellEnd"/>
-      <w:r>
-        <w:rPr>
-          <w:rFonts w:cs="Arial"/>
-        </w:rPr>
-        <w:t>&gt;.</w:t>
-      </w:r>
-      <w:proofErr w:type="spellStart"/>
-      <w:r>
-        <w:rPr>
-          <w:rFonts w:cs="Arial"/>
-        </w:rPr>
-        <w:t>py</w:t>
-      </w:r>
-      <w:proofErr w:type="spellEnd"/>
+      <w:r>
+        <w:rPr>
+          <w:rFonts w:cs="Arial"/>
+        </w:rPr>
+        <w:t>&gt;.py</w:t>
+      </w:r>
       <w:r>
         <w:rPr>
           <w:rFonts w:cs="Arial"/>
@@ -11262,7 +11195,6 @@
   <w:style w:type="character" w:default="1" w:styleId="a0">
     <w:name w:val="Default Paragraph Font"/>
     <w:uiPriority w:val="1"/>
-    <w:semiHidden/>
     <w:unhideWhenUsed/>
   </w:style>
   <w:style w:type="table" w:default="1" w:styleId="a1">

</xml_diff>